<commit_message>
feat(subjects): reuploaded files + fix bug in subjectPage
</commit_message>
<xml_diff>
--- a/sand-bags/src/Assets/subjects/1/מבוא לתכנות.docx
+++ b/sand-bags/src/Assets/subjects/1/מבוא לתכנות.docx
@@ -45,27 +45,7 @@
           <w:szCs w:val="24"/>
           <w:rtl/>
         </w:rPr>
-        <w:t xml:space="preserve">כפי שקראתם במסמכים הקודמים, פיתוח מערכת טכנולוגית מהווה אתגר </w:t>
-      </w:r>
-      <w:proofErr w:type="spellStart"/>
-      <w:r>
-        <w:rPr>
-          <w:rFonts w:ascii="Heebo" w:hAnsi="Heebo" w:cs="Heebo"/>
-          <w:sz w:val="24"/>
-          <w:szCs w:val="24"/>
-          <w:rtl/>
-        </w:rPr>
-        <w:t>אמיתי</w:t>
-      </w:r>
-      <w:proofErr w:type="spellEnd"/>
-      <w:r>
-        <w:rPr>
-          <w:rFonts w:ascii="Heebo" w:hAnsi="Heebo" w:cs="Heebo"/>
-          <w:sz w:val="24"/>
-          <w:szCs w:val="24"/>
-          <w:rtl/>
-        </w:rPr>
-        <w:t xml:space="preserve"> </w:t>
+        <w:t xml:space="preserve">כפי שקראתם במסמכים הקודמים, פיתוח מערכת טכנולוגית מהווה אתגר אמיתי </w:t>
       </w:r>
       <w:r>
         <w:rPr>
@@ -150,7 +130,6 @@
         </w:rPr>
         <w:t xml:space="preserve">תפקיד </w:t>
       </w:r>
-      <w:proofErr w:type="spellStart"/>
       <w:r>
         <w:rPr>
           <w:rFonts w:ascii="Heebo" w:hAnsi="Heebo" w:cs="Heebo" w:hint="cs"/>
@@ -162,7 +141,6 @@
         </w:rPr>
         <w:t>התוכניתן</w:t>
       </w:r>
-      <w:proofErr w:type="spellEnd"/>
       <w:r>
         <w:rPr>
           <w:rFonts w:ascii="Heebo" w:hAnsi="Heebo" w:cs="Heebo" w:hint="cs"/>
@@ -181,7 +159,18 @@
           <w:szCs w:val="24"/>
           <w:rtl/>
         </w:rPr>
-        <w:t>בפיתוח תוכנה</w:t>
+        <w:t>בפ</w:t>
+      </w:r>
+      <w:bookmarkStart w:id="0" w:name="_GoBack"/>
+      <w:bookmarkEnd w:id="0"/>
+      <w:r>
+        <w:rPr>
+          <w:rFonts w:ascii="Heebo" w:hAnsi="Heebo" w:cs="Heebo" w:hint="cs"/>
+          <w:sz w:val="24"/>
+          <w:szCs w:val="24"/>
+          <w:rtl/>
+        </w:rPr>
+        <w:t>יתוח תוכנה</w:t>
       </w:r>
       <w:r>
         <w:rPr>
@@ -376,11 +365,22 @@
       <w:r>
         <w:rPr>
           <w:rFonts w:ascii="Heebo" w:hAnsi="Heebo" w:cs="Heebo"/>
-          <w:sz w:val="24"/>
-          <w:szCs w:val="24"/>
-          <w:rtl/>
-        </w:rPr>
-        <w:t>תוכנה/מערכת/פלטפורמה כלשהי מורכבת מאוסף של אלגוריתמים שונים ומ</w:t>
+          <w:b/>
+          <w:bCs/>
+          <w:sz w:val="24"/>
+          <w:szCs w:val="24"/>
+          <w:rtl/>
+        </w:rPr>
+        <w:t>תוכנה/מערכת/פלטפורמה</w:t>
+      </w:r>
+      <w:r>
+        <w:rPr>
+          <w:rFonts w:ascii="Heebo" w:hAnsi="Heebo" w:cs="Heebo"/>
+          <w:sz w:val="24"/>
+          <w:szCs w:val="24"/>
+          <w:rtl/>
+        </w:rPr>
+        <w:t xml:space="preserve"> כלשהי מורכבת מאוסף של אלגוריתמים שונים ומ</w:t>
       </w:r>
       <w:r>
         <w:rPr>
@@ -464,7 +464,25 @@
           <w:szCs w:val="24"/>
           <w:rtl/>
         </w:rPr>
-        <w:t xml:space="preserve"> - </w:t>
+        <w:t xml:space="preserve"> </w:t>
+      </w:r>
+      <w:r>
+        <w:rPr>
+          <w:rFonts w:ascii="Heebo" w:hAnsi="Heebo" w:cs="Heebo"/>
+          <w:sz w:val="24"/>
+          <w:szCs w:val="24"/>
+          <w:rtl/>
+        </w:rPr>
+        <w:t>–</w:t>
+      </w:r>
+      <w:r>
+        <w:rPr>
+          <w:rFonts w:ascii="Heebo" w:hAnsi="Heebo" w:cs="Heebo" w:hint="cs"/>
+          <w:sz w:val="24"/>
+          <w:szCs w:val="24"/>
+          <w:rtl/>
+        </w:rPr>
+        <w:t xml:space="preserve"> </w:t>
       </w:r>
       <w:r>
         <w:rPr>
@@ -557,57 +575,54 @@
           <w:iCs/>
           <w:sz w:val="24"/>
           <w:szCs w:val="24"/>
+          <w:rtl/>
+        </w:rPr>
+      </w:pPr>
+      <w:r>
+        <w:rPr>
+          <w:rFonts w:ascii="Heebo" w:hAnsi="Heebo" w:cs="Heebo"/>
+          <w:sz w:val="24"/>
+          <w:szCs w:val="24"/>
+          <w:rtl/>
+        </w:rPr>
+        <w:t xml:space="preserve">קוד בדר"כ כותבים </w:t>
+      </w:r>
+      <w:r>
+        <w:rPr>
+          <w:rFonts w:ascii="Heebo" w:hAnsi="Heebo" w:cs="Heebo" w:hint="cs"/>
+          <w:sz w:val="24"/>
+          <w:szCs w:val="24"/>
+          <w:rtl/>
+        </w:rPr>
+        <w:t xml:space="preserve">באמצעות </w:t>
+      </w:r>
+      <w:r>
+        <w:rPr>
+          <w:rFonts w:ascii="Heebo" w:hAnsi="Heebo" w:cs="Heebo" w:hint="cs"/>
+          <w:sz w:val="24"/>
+          <w:szCs w:val="24"/>
           <w:u w:val="single"/>
           <w:rtl/>
         </w:rPr>
-      </w:pPr>
-      <w:r>
-        <w:rPr>
-          <w:rFonts w:ascii="Heebo" w:hAnsi="Heebo" w:cs="Heebo"/>
-          <w:sz w:val="24"/>
-          <w:szCs w:val="24"/>
-          <w:rtl/>
-        </w:rPr>
-        <w:t xml:space="preserve">קוד </w:t>
-      </w:r>
-      <w:proofErr w:type="spellStart"/>
-      <w:r>
-        <w:rPr>
-          <w:rFonts w:ascii="Heebo" w:hAnsi="Heebo" w:cs="Heebo"/>
-          <w:sz w:val="24"/>
-          <w:szCs w:val="24"/>
-          <w:rtl/>
-        </w:rPr>
-        <w:t>בדר"כ</w:t>
-      </w:r>
-      <w:proofErr w:type="spellEnd"/>
-      <w:r>
-        <w:rPr>
-          <w:rFonts w:ascii="Heebo" w:hAnsi="Heebo" w:cs="Heebo"/>
-          <w:sz w:val="24"/>
-          <w:szCs w:val="24"/>
-          <w:rtl/>
-        </w:rPr>
-        <w:t xml:space="preserve"> כותבים </w:t>
-      </w:r>
-      <w:r>
-        <w:rPr>
-          <w:rFonts w:ascii="Heebo" w:hAnsi="Heebo" w:cs="Heebo" w:hint="cs"/>
-          <w:sz w:val="24"/>
-          <w:szCs w:val="24"/>
-          <w:rtl/>
-        </w:rPr>
-        <w:t xml:space="preserve">באמצעות </w:t>
-      </w:r>
-      <w:r>
-        <w:rPr>
-          <w:rFonts w:ascii="Heebo" w:hAnsi="Heebo" w:cs="Heebo" w:hint="cs"/>
-          <w:sz w:val="24"/>
-          <w:szCs w:val="24"/>
-          <w:u w:val="single"/>
-          <w:rtl/>
-        </w:rPr>
-        <w:t>סביבת עבודה.</w:t>
+        <w:t xml:space="preserve">סביבת עבודה </w:t>
+      </w:r>
+      <w:r>
+        <w:rPr>
+          <w:rFonts w:ascii="Heebo" w:hAnsi="Heebo" w:cs="Heebo"/>
+          <w:sz w:val="24"/>
+          <w:szCs w:val="24"/>
+          <w:rtl/>
+        </w:rPr>
+        <w:t>–</w:t>
+      </w:r>
+      <w:r>
+        <w:rPr>
+          <w:rFonts w:ascii="Heebo" w:hAnsi="Heebo" w:cs="Heebo" w:hint="cs"/>
+          <w:sz w:val="24"/>
+          <w:szCs w:val="24"/>
+          <w:rtl/>
+        </w:rPr>
+        <w:t xml:space="preserve"> תוכנה המספקת פלטפורמה לכתיבת קוד. </w:t>
       </w:r>
     </w:p>
     <w:p>
@@ -661,27 +676,7 @@
           <w:szCs w:val="24"/>
           <w:rtl/>
         </w:rPr>
-        <w:t xml:space="preserve">++ </w:t>
-      </w:r>
-      <w:proofErr w:type="spellStart"/>
-      <w:r>
-        <w:rPr>
-          <w:rFonts w:ascii="Heebo" w:hAnsi="Heebo" w:cs="Heebo"/>
-          <w:sz w:val="24"/>
-          <w:szCs w:val="24"/>
-          <w:rtl/>
-        </w:rPr>
-        <w:t>הסביבת</w:t>
-      </w:r>
-      <w:proofErr w:type="spellEnd"/>
-      <w:r>
-        <w:rPr>
-          <w:rFonts w:ascii="Heebo" w:hAnsi="Heebo" w:cs="Heebo"/>
-          <w:sz w:val="24"/>
-          <w:szCs w:val="24"/>
-          <w:rtl/>
-        </w:rPr>
-        <w:t xml:space="preserve"> עבודה הנפוצה היא </w:t>
+        <w:t xml:space="preserve">++ הסביבת עבודה הנפוצה היא </w:t>
       </w:r>
       <w:r>
         <w:rPr>
@@ -717,7 +712,6 @@
         </w:rPr>
         <w:t xml:space="preserve"> יש סביבות אחרות נפוצות כגון </w:t>
       </w:r>
-      <w:proofErr w:type="spellStart"/>
       <w:r>
         <w:rPr>
           <w:rFonts w:ascii="Heebo" w:hAnsi="Heebo" w:cs="Heebo" w:hint="cs"/>
@@ -734,7 +728,6 @@
         </w:rPr>
         <w:t>ntellij</w:t>
       </w:r>
-      <w:proofErr w:type="spellEnd"/>
       <w:r>
         <w:rPr>
           <w:rFonts w:ascii="Heebo" w:hAnsi="Heebo" w:cs="Heebo"/>
@@ -806,7 +799,6 @@
         </w:rPr>
         <w:t xml:space="preserve">עבודה </w:t>
       </w:r>
-      <w:proofErr w:type="spellStart"/>
       <w:r>
         <w:rPr>
           <w:rFonts w:ascii="Heebo" w:hAnsi="Heebo" w:cs="Heebo"/>
@@ -815,35 +807,14 @@
         </w:rPr>
         <w:t>intellij</w:t>
       </w:r>
-      <w:proofErr w:type="spellEnd"/>
-      <w:r>
-        <w:rPr>
-          <w:rFonts w:ascii="Heebo" w:hAnsi="Heebo" w:cs="Heebo"/>
-          <w:sz w:val="24"/>
-          <w:szCs w:val="24"/>
-          <w:rtl/>
-        </w:rPr>
-        <w:t xml:space="preserve"> </w:t>
-      </w:r>
-      <w:proofErr w:type="spellStart"/>
-      <w:r>
-        <w:rPr>
-          <w:rFonts w:ascii="Heebo" w:hAnsi="Heebo" w:cs="Heebo"/>
-          <w:sz w:val="24"/>
-          <w:szCs w:val="24"/>
-          <w:rtl/>
-        </w:rPr>
-        <w:t>שאיתה</w:t>
-      </w:r>
-      <w:proofErr w:type="spellEnd"/>
-      <w:r>
-        <w:rPr>
-          <w:rFonts w:ascii="Heebo" w:hAnsi="Heebo" w:cs="Heebo"/>
-          <w:sz w:val="24"/>
-          <w:szCs w:val="24"/>
-          <w:rtl/>
-        </w:rPr>
-        <w:t xml:space="preserve"> נעבוד ב</w:t>
+      <w:r>
+        <w:rPr>
+          <w:rFonts w:ascii="Heebo" w:hAnsi="Heebo" w:cs="Heebo"/>
+          <w:sz w:val="24"/>
+          <w:szCs w:val="24"/>
+          <w:rtl/>
+        </w:rPr>
+        <w:t xml:space="preserve"> שאיתה נעבוד ב</w:t>
       </w:r>
       <w:r>
         <w:rPr>
@@ -983,6 +954,30 @@
           <w:sz w:val="24"/>
           <w:szCs w:val="24"/>
         </w:rPr>
+        <w:instrText xml:space="preserve"> INCLUDEPICTURE  "https://d3nmt5vlzunoa1.cloudfront.net/platform/files/2019/03/darktheme.png" \* MERGEFORMATINET </w:instrText>
+      </w:r>
+      <w:r>
+        <w:rPr>
+          <w:rFonts w:ascii="Heebo" w:hAnsi="Heebo" w:cs="Heebo"/>
+          <w:sz w:val="24"/>
+          <w:szCs w:val="24"/>
+        </w:rPr>
+        <w:fldChar w:fldCharType="separate"/>
+      </w:r>
+      <w:r>
+        <w:rPr>
+          <w:rFonts w:ascii="Heebo" w:hAnsi="Heebo" w:cs="Heebo"/>
+          <w:sz w:val="24"/>
+          <w:szCs w:val="24"/>
+        </w:rPr>
+        <w:fldChar w:fldCharType="begin"/>
+      </w:r>
+      <w:r>
+        <w:rPr>
+          <w:rFonts w:ascii="Heebo" w:hAnsi="Heebo" w:cs="Heebo"/>
+          <w:sz w:val="24"/>
+          <w:szCs w:val="24"/>
+        </w:rPr>
         <w:instrText xml:space="preserve"> </w:instrText>
       </w:r>
       <w:r>
@@ -991,15 +986,15 @@
           <w:sz w:val="24"/>
           <w:szCs w:val="24"/>
         </w:rPr>
-        <w:instrText>INCLUDEPICTURE  "https://d3nmt5vlzunoa1.cloudfront.net/platf</w:instrText>
-      </w:r>
-      <w:r>
-        <w:rPr>
-          <w:rFonts w:ascii="Heebo" w:hAnsi="Heebo" w:cs="Heebo"/>
-          <w:sz w:val="24"/>
-          <w:szCs w:val="24"/>
-        </w:rPr>
-        <w:instrText>orm/files/2019/03/darktheme.png" \* MERGEFORMATINET</w:instrText>
+        <w:instrText>INCLUDEPICTURE  "https://d3nm</w:instrText>
+      </w:r>
+      <w:r>
+        <w:rPr>
+          <w:rFonts w:ascii="Heebo" w:hAnsi="Heebo" w:cs="Heebo"/>
+          <w:sz w:val="24"/>
+          <w:szCs w:val="24"/>
+        </w:rPr>
+        <w:instrText>t5vlzunoa1.cloudfront.net/platform/files/2019/03/darktheme.png" \* MERGEFORMATINET</w:instrText>
       </w:r>
       <w:r>
         <w:rPr>
@@ -1043,7 +1038,7 @@
             <v:path o:extrusionok="f" gradientshapeok="t" o:connecttype="rect"/>
             <o:lock v:ext="edit" aspectratio="t"/>
           </v:shapetype>
-          <v:shape id="_x0000_i1025" type="#_x0000_t75" alt="Creating Custom Themes for IntelliJ Platform IDEs | JetBrains Platform" style="width:486.25pt;height:291.75pt">
+          <v:shape id="_x0000_i1025" type="#_x0000_t75" alt="Creating Custom Themes for IntelliJ Platform IDEs | JetBrains Platform" style="width:486.15pt;height:292.05pt">
             <v:imagedata r:id="rId11" r:href="rId12"/>
           </v:shape>
         </w:pict>
@@ -1088,6 +1083,14 @@
         </w:rPr>
         <w:fldChar w:fldCharType="end"/>
       </w:r>
+      <w:r>
+        <w:rPr>
+          <w:rFonts w:ascii="Heebo" w:hAnsi="Heebo" w:cs="Heebo"/>
+          <w:sz w:val="24"/>
+          <w:szCs w:val="24"/>
+        </w:rPr>
+        <w:fldChar w:fldCharType="end"/>
+      </w:r>
     </w:p>
     <w:p>
       <w:pPr>
@@ -1180,7 +1183,52 @@
           <w:szCs w:val="24"/>
           <w:rtl/>
         </w:rPr>
-        <w:t>פעולות מורכבות.</w:t>
+        <w:t>פעולות מורכבות</w:t>
+      </w:r>
+      <w:r>
+        <w:rPr>
+          <w:rFonts w:ascii="Heebo" w:hAnsi="Heebo" w:cs="Heebo" w:hint="cs"/>
+          <w:sz w:val="24"/>
+          <w:szCs w:val="24"/>
+          <w:rtl/>
+        </w:rPr>
+        <w:t xml:space="preserve"> . נעשה זאת באמצעות שימוש ב</w:t>
+      </w:r>
+      <w:r>
+        <w:rPr>
+          <w:rFonts w:ascii="Heebo" w:hAnsi="Heebo" w:cs="Heebo"/>
+          <w:sz w:val="24"/>
+          <w:szCs w:val="24"/>
+          <w:rtl/>
+        </w:rPr>
+        <w:t>משתנים, תאי זיכרון, קלט/פלט של המערכת, ופעולות מתמטיות ולוגיות</w:t>
+      </w:r>
+      <w:r>
+        <w:rPr>
+          <w:rFonts w:ascii="Heebo" w:hAnsi="Heebo" w:cs="Heebo" w:hint="cs"/>
+          <w:sz w:val="24"/>
+          <w:szCs w:val="24"/>
+          <w:rtl/>
+        </w:rPr>
+        <w:t xml:space="preserve"> </w:t>
+      </w:r>
+      <w:r>
+        <w:rPr>
+          <w:rFonts w:ascii="Heebo" w:hAnsi="Heebo" w:cs="Heebo"/>
+          <w:sz w:val="24"/>
+          <w:szCs w:val="24"/>
+          <w:rtl/>
+        </w:rPr>
+        <w:t>–</w:t>
+      </w:r>
+      <w:r>
+        <w:rPr>
+          <w:rFonts w:ascii="Heebo" w:hAnsi="Heebo" w:cs="Heebo" w:hint="cs"/>
+          <w:sz w:val="24"/>
+          <w:szCs w:val="24"/>
+          <w:rtl/>
+        </w:rPr>
+        <w:t xml:space="preserve"> דברים שאותם נלמד בהמשך!</w:t>
       </w:r>
     </w:p>
     <w:p>
@@ -1193,33 +1241,6 @@
           <w:rtl/>
         </w:rPr>
       </w:pPr>
-      <w:r>
-        <w:rPr>
-          <w:rFonts w:ascii="Heebo" w:hAnsi="Heebo" w:cs="Heebo" w:hint="cs"/>
-          <w:sz w:val="24"/>
-          <w:szCs w:val="24"/>
-          <w:rtl/>
-        </w:rPr>
-        <w:t xml:space="preserve">בעת כתיבת קוד </w:t>
-      </w:r>
-      <w:r>
-        <w:rPr>
-          <w:rFonts w:ascii="Heebo" w:hAnsi="Heebo" w:cs="Heebo"/>
-          <w:sz w:val="24"/>
-          <w:szCs w:val="24"/>
-          <w:rtl/>
-        </w:rPr>
-        <w:t>מאפשר לנו לעשות שימוש במשתנים, תאי זיכרון, קלט/פלט של המערכת, ובפעולות מתמטיות ולוגיות</w:t>
-      </w:r>
-      <w:r>
-        <w:rPr>
-          <w:rFonts w:ascii="Heebo" w:hAnsi="Heebo" w:cs="Heebo" w:hint="cs"/>
-          <w:sz w:val="24"/>
-          <w:szCs w:val="24"/>
-          <w:rtl/>
-        </w:rPr>
-        <w:t>.</w:t>
-      </w:r>
     </w:p>
     <w:p>
       <w:pPr>
@@ -1338,27 +1359,7 @@
           <w:szCs w:val="24"/>
           <w:rtl/>
         </w:rPr>
-        <w:t xml:space="preserve">עים, חווית משתמש </w:t>
-      </w:r>
-      <w:proofErr w:type="spellStart"/>
-      <w:r>
-        <w:rPr>
-          <w:rFonts w:ascii="Heebo" w:hAnsi="Heebo" w:cs="Heebo"/>
-          <w:sz w:val="24"/>
-          <w:szCs w:val="24"/>
-          <w:rtl/>
-        </w:rPr>
-        <w:t>וכו</w:t>
-      </w:r>
-      <w:proofErr w:type="spellEnd"/>
-      <w:r>
-        <w:rPr>
-          <w:rFonts w:ascii="Heebo" w:hAnsi="Heebo" w:cs="Heebo"/>
-          <w:sz w:val="24"/>
-          <w:szCs w:val="24"/>
-          <w:rtl/>
-        </w:rPr>
-        <w:t>'</w:t>
+        <w:t>עים, חווית משתמש וכו'</w:t>
       </w:r>
       <w:r>
         <w:rPr>
@@ -1428,7 +1429,25 @@
           <w:szCs w:val="24"/>
           <w:rtl/>
         </w:rPr>
-        <w:t xml:space="preserve">ומספר גורמים </w:t>
+        <w:t xml:space="preserve">ומספר </w:t>
+      </w:r>
+      <w:r>
+        <w:rPr>
+          <w:rFonts w:ascii="Heebo" w:hAnsi="Heebo" w:cs="Heebo" w:hint="cs"/>
+          <w:sz w:val="24"/>
+          <w:szCs w:val="24"/>
+          <w:rtl/>
+        </w:rPr>
+        <w:t>מפתחים</w:t>
+      </w:r>
+      <w:r>
+        <w:rPr>
+          <w:rFonts w:ascii="Heebo" w:hAnsi="Heebo" w:cs="Heebo" w:hint="cs"/>
+          <w:sz w:val="24"/>
+          <w:szCs w:val="24"/>
+          <w:rtl/>
+        </w:rPr>
+        <w:t xml:space="preserve"> </w:t>
       </w:r>
       <w:r>
         <w:rPr>
@@ -1464,16 +1483,106 @@
           <w:szCs w:val="24"/>
           <w:rtl/>
         </w:rPr>
-        <w:t>כולם עובדים על קוד משותף ככה שלכל אחד יש צורך בלהכיר ולהבין את הקוד של האחר, לכן יש לשמור על סטנדרטי פיתוח ועל קוד קריא</w:t>
-      </w:r>
-      <w:r>
-        <w:rPr>
-          <w:rFonts w:ascii="Heebo" w:hAnsi="Heebo" w:cs="Heebo" w:hint="cs"/>
-          <w:sz w:val="24"/>
-          <w:szCs w:val="24"/>
-          <w:rtl/>
-        </w:rPr>
-        <w:t>, שלשאר הגורמים יהיה נוח להבין אותו לפתח אותו.</w:t>
+        <w:t>כלומר על</w:t>
+      </w:r>
+      <w:r>
+        <w:rPr>
+          <w:rFonts w:ascii="Heebo" w:hAnsi="Heebo" w:cs="Heebo" w:hint="cs"/>
+          <w:sz w:val="24"/>
+          <w:szCs w:val="24"/>
+          <w:rtl/>
+        </w:rPr>
+        <w:t xml:space="preserve"> על קוד משותף</w:t>
+      </w:r>
+      <w:r>
+        <w:rPr>
+          <w:rFonts w:ascii="Heebo" w:hAnsi="Heebo" w:cs="Heebo" w:hint="cs"/>
+          <w:sz w:val="24"/>
+          <w:szCs w:val="24"/>
+          <w:rtl/>
+        </w:rPr>
+        <w:t>,</w:t>
+      </w:r>
+      <w:r>
+        <w:rPr>
+          <w:rFonts w:ascii="Heebo" w:hAnsi="Heebo" w:cs="Heebo" w:hint="cs"/>
+          <w:sz w:val="24"/>
+          <w:szCs w:val="24"/>
+          <w:rtl/>
+        </w:rPr>
+        <w:t xml:space="preserve"> </w:t>
+      </w:r>
+      <w:r>
+        <w:rPr>
+          <w:rFonts w:ascii="Heebo" w:hAnsi="Heebo" w:cs="Heebo" w:hint="cs"/>
+          <w:sz w:val="24"/>
+          <w:szCs w:val="24"/>
+          <w:rtl/>
+        </w:rPr>
+        <w:t>יש לכל אחד</w:t>
+      </w:r>
+      <w:r>
+        <w:rPr>
+          <w:rFonts w:ascii="Heebo" w:hAnsi="Heebo" w:cs="Heebo" w:hint="cs"/>
+          <w:sz w:val="24"/>
+          <w:szCs w:val="24"/>
+          <w:rtl/>
+        </w:rPr>
+        <w:t xml:space="preserve"> צורך</w:t>
+      </w:r>
+      <w:r>
+        <w:rPr>
+          <w:rFonts w:ascii="Heebo" w:hAnsi="Heebo" w:cs="Heebo" w:hint="cs"/>
+          <w:sz w:val="24"/>
+          <w:szCs w:val="24"/>
+          <w:rtl/>
+        </w:rPr>
+        <w:t xml:space="preserve"> בלהכיר ולהבין את הקוד של האחר, </w:t>
+      </w:r>
+      <w:r>
+        <w:rPr>
+          <w:rFonts w:ascii="Heebo" w:hAnsi="Heebo" w:cs="Heebo" w:hint="cs"/>
+          <w:sz w:val="24"/>
+          <w:szCs w:val="24"/>
+          <w:rtl/>
+        </w:rPr>
+        <w:t>לכן יש לשמור על סטנדרטי פיתוח ועל קוד קריא</w:t>
+      </w:r>
+      <w:r>
+        <w:rPr>
+          <w:rFonts w:ascii="Heebo" w:hAnsi="Heebo" w:cs="Heebo" w:hint="cs"/>
+          <w:sz w:val="24"/>
+          <w:szCs w:val="24"/>
+          <w:rtl/>
+        </w:rPr>
+        <w:t xml:space="preserve"> - </w:t>
+      </w:r>
+      <w:r>
+        <w:rPr>
+          <w:rFonts w:ascii="Heebo" w:hAnsi="Heebo" w:cs="Heebo" w:hint="cs"/>
+          <w:sz w:val="24"/>
+          <w:szCs w:val="24"/>
+          <w:rtl/>
+        </w:rPr>
+        <w:t xml:space="preserve">שלשאר הגורמים יהיה נוח להבין אותו </w:t>
+      </w:r>
+      <w:r>
+        <w:rPr>
+          <w:rFonts w:ascii="Heebo" w:hAnsi="Heebo" w:cs="Heebo" w:hint="cs"/>
+          <w:sz w:val="24"/>
+          <w:szCs w:val="24"/>
+          <w:rtl/>
+        </w:rPr>
+        <w:t>ו</w:t>
+      </w:r>
+      <w:r>
+        <w:rPr>
+          <w:rFonts w:ascii="Heebo" w:hAnsi="Heebo" w:cs="Heebo" w:hint="cs"/>
+          <w:sz w:val="24"/>
+          <w:szCs w:val="24"/>
+          <w:rtl/>
+        </w:rPr>
+        <w:t>לפתח אותו.</w:t>
       </w:r>
     </w:p>
     <w:p>
@@ -1664,7 +1773,16 @@
           <w:szCs w:val="24"/>
           <w:rtl/>
         </w:rPr>
-        <w:t xml:space="preserve"> על מנת לשמור על סטנדרט אחיד ושימוש אופטימלי בכלים של השפה, ככה שיהיה יותר קל והמהיר לפתח באמצעות אותה השפה.</w:t>
+        <w:t xml:space="preserve"> על מנת לשמור על סטנדרט אחיד ושימוש אופטימלי בכלים של השפה</w:t>
+      </w:r>
+      <w:r>
+        <w:rPr>
+          <w:rFonts w:ascii="Heebo" w:hAnsi="Heebo" w:cs="Heebo" w:hint="cs"/>
+          <w:sz w:val="24"/>
+          <w:szCs w:val="24"/>
+          <w:rtl/>
+        </w:rPr>
+        <w:t>.</w:t>
       </w:r>
     </w:p>
     <w:p>
@@ -1852,7 +1970,34 @@
           <w:szCs w:val="24"/>
           <w:rtl/>
         </w:rPr>
-        <w:t>אלא בצורה "טובה" וחכמה לעתיד.</w:t>
+        <w:t>עליו לכתוב את האלגוריתם</w:t>
+      </w:r>
+      <w:r>
+        <w:rPr>
+          <w:rFonts w:ascii="Heebo" w:hAnsi="Heebo" w:cs="Heebo" w:hint="cs"/>
+          <w:sz w:val="24"/>
+          <w:szCs w:val="24"/>
+          <w:rtl/>
+        </w:rPr>
+        <w:t xml:space="preserve"> בצורה </w:t>
+      </w:r>
+      <w:r>
+        <w:rPr>
+          <w:rFonts w:ascii="Heebo" w:hAnsi="Heebo" w:cs="Heebo" w:hint="cs"/>
+          <w:sz w:val="24"/>
+          <w:szCs w:val="24"/>
+          <w:rtl/>
+        </w:rPr>
+        <w:t>נכונה</w:t>
+      </w:r>
+      <w:r>
+        <w:rPr>
+          <w:rFonts w:ascii="Heebo" w:hAnsi="Heebo" w:cs="Heebo" w:hint="cs"/>
+          <w:sz w:val="24"/>
+          <w:szCs w:val="24"/>
+          <w:rtl/>
+        </w:rPr>
+        <w:t xml:space="preserve"> וחכמה לעתיד.</w:t>
       </w:r>
     </w:p>
     <w:p>
@@ -1936,6 +2081,16 @@
         <w:bidi/>
         <w:rPr>
           <w:rFonts w:ascii="Heebo" w:hAnsi="Heebo" w:cs="Heebo"/>
+          <w:sz w:val="24"/>
+          <w:szCs w:val="24"/>
+        </w:rPr>
+      </w:pPr>
+    </w:p>
+    <w:p>
+      <w:pPr>
+        <w:bidi/>
+        <w:rPr>
+          <w:rFonts w:ascii="Heebo" w:hAnsi="Heebo" w:cs="Heebo"/>
           <w:b/>
           <w:bCs/>
           <w:sz w:val="28"/>
@@ -1978,6 +2133,15 @@
       </w:pPr>
       <w:r>
         <w:rPr>
+          <w:rFonts w:ascii="Heebo" w:hAnsi="Heebo" w:cs="Heebo" w:hint="cs"/>
+          <w:sz w:val="24"/>
+          <w:szCs w:val="24"/>
+          <w:rtl/>
+        </w:rPr>
+        <w:t xml:space="preserve">אחד הדברים החשובים ביותר </w:t>
+      </w:r>
+      <w:r>
+        <w:rPr>
           <w:rFonts w:ascii="Heebo" w:hAnsi="Heebo" w:cs="Heebo"/>
           <w:sz w:val="24"/>
           <w:szCs w:val="24"/>
@@ -1992,25 +2156,34 @@
           <w:szCs w:val="24"/>
           <w:rtl/>
         </w:rPr>
-        <w:t xml:space="preserve">נרצה </w:t>
-      </w:r>
-      <w:r>
-        <w:rPr>
-          <w:rFonts w:ascii="Heebo" w:hAnsi="Heebo" w:cs="Heebo"/>
-          <w:sz w:val="24"/>
-          <w:szCs w:val="24"/>
-          <w:rtl/>
-        </w:rPr>
-        <w:t>לעקוב בצורה יסודית אחר</w:t>
-      </w:r>
-      <w:r>
-        <w:rPr>
-          <w:rFonts w:ascii="Heebo" w:hAnsi="Heebo" w:cs="Heebo" w:hint="cs"/>
-          <w:sz w:val="24"/>
-          <w:szCs w:val="24"/>
-          <w:rtl/>
-        </w:rPr>
-        <w:t xml:space="preserve"> הקוד שלנו. למשל, לבדוק האם האלגוריתם פועל כפי שתכננו, או </w:t>
+        <w:t>הוא מעקב יסודי על הקוד שלנו</w:t>
+      </w:r>
+      <w:r>
+        <w:rPr>
+          <w:rFonts w:ascii="Heebo" w:hAnsi="Heebo" w:cs="Heebo" w:hint="cs"/>
+          <w:sz w:val="24"/>
+          <w:szCs w:val="24"/>
+          <w:rtl/>
+        </w:rPr>
+        <w:t xml:space="preserve">. </w:t>
+      </w:r>
+      <w:r>
+        <w:rPr>
+          <w:rFonts w:ascii="Heebo" w:hAnsi="Heebo" w:cs="Heebo" w:hint="cs"/>
+          <w:sz w:val="24"/>
+          <w:szCs w:val="24"/>
+          <w:rtl/>
+        </w:rPr>
+        <w:t>כלומר, בדיקה</w:t>
+      </w:r>
+      <w:r>
+        <w:rPr>
+          <w:rFonts w:ascii="Heebo" w:hAnsi="Heebo" w:cs="Heebo" w:hint="cs"/>
+          <w:sz w:val="24"/>
+          <w:szCs w:val="24"/>
+          <w:rtl/>
+        </w:rPr>
+        <w:t xml:space="preserve"> האם האלגוריתם פועל כפי שתכננו, או </w:t>
       </w:r>
       <w:r>
         <w:rPr>
@@ -2033,6 +2206,170 @@
           <w:rtl/>
         </w:rPr>
       </w:pPr>
+    </w:p>
+    <w:p>
+      <w:pPr>
+        <w:bidi/>
+        <w:rPr>
+          <w:rFonts w:ascii="Heebo" w:hAnsi="Heebo" w:cs="Heebo"/>
+          <w:sz w:val="24"/>
+          <w:szCs w:val="24"/>
+          <w:u w:val="single"/>
+          <w:rtl/>
+        </w:rPr>
+      </w:pPr>
+      <w:r>
+        <w:rPr>
+          <w:rFonts w:ascii="Heebo" w:hAnsi="Heebo" w:cs="Heebo"/>
+          <w:sz w:val="24"/>
+          <w:szCs w:val="24"/>
+          <w:u w:val="single"/>
+          <w:rtl/>
+        </w:rPr>
+        <w:t xml:space="preserve">נוכל </w:t>
+      </w:r>
+      <w:r>
+        <w:rPr>
+          <w:rFonts w:ascii="Heebo" w:hAnsi="Heebo" w:cs="Heebo" w:hint="cs"/>
+          <w:sz w:val="24"/>
+          <w:szCs w:val="24"/>
+          <w:u w:val="single"/>
+          <w:rtl/>
+        </w:rPr>
+        <w:t xml:space="preserve">לעשות זאת במספר דרכים: </w:t>
+      </w:r>
+    </w:p>
+    <w:p>
+      <w:pPr>
+        <w:pStyle w:val="a6"/>
+        <w:bidi/>
+        <w:rPr>
+          <w:rFonts w:ascii="Heebo" w:hAnsi="Heebo" w:cs="Heebo"/>
+          <w:sz w:val="24"/>
+          <w:szCs w:val="24"/>
+          <w:rtl/>
+        </w:rPr>
+      </w:pPr>
+      <w:r>
+        <w:rPr>
+          <w:rFonts w:ascii="Heebo" w:hAnsi="Heebo" w:cs="Heebo"/>
+          <w:b/>
+          <w:bCs/>
+          <w:sz w:val="24"/>
+          <w:szCs w:val="24"/>
+          <w:rtl/>
+        </w:rPr>
+        <w:t>שימוש ב</w:t>
+      </w:r>
+      <w:r>
+        <w:rPr>
+          <w:rFonts w:ascii="Heebo" w:hAnsi="Heebo" w:cs="Heebo"/>
+          <w:b/>
+          <w:bCs/>
+          <w:sz w:val="24"/>
+          <w:szCs w:val="24"/>
+        </w:rPr>
+        <w:t>debug</w:t>
+      </w:r>
+      <w:r>
+        <w:rPr>
+          <w:rFonts w:ascii="Heebo" w:hAnsi="Heebo" w:cs="Heebo"/>
+          <w:sz w:val="24"/>
+          <w:szCs w:val="24"/>
+          <w:rtl/>
+        </w:rPr>
+        <w:t xml:space="preserve"> –</w:t>
+      </w:r>
+      <w:r>
+        <w:rPr>
+          <w:rFonts w:ascii="Heebo" w:hAnsi="Heebo" w:cs="Heebo" w:hint="cs"/>
+          <w:sz w:val="24"/>
+          <w:szCs w:val="24"/>
+          <w:rtl/>
+        </w:rPr>
+        <w:t xml:space="preserve"> דיבאג זו</w:t>
+      </w:r>
+      <w:r>
+        <w:rPr>
+          <w:rFonts w:ascii="Heebo" w:hAnsi="Heebo" w:cs="Heebo"/>
+          <w:sz w:val="24"/>
+          <w:szCs w:val="24"/>
+          <w:rtl/>
+        </w:rPr>
+        <w:t xml:space="preserve"> יכולת</w:t>
+      </w:r>
+      <w:r>
+        <w:rPr>
+          <w:rFonts w:ascii="Heebo" w:hAnsi="Heebo" w:cs="Heebo" w:hint="cs"/>
+          <w:sz w:val="24"/>
+          <w:szCs w:val="24"/>
+          <w:rtl/>
+        </w:rPr>
+        <w:t xml:space="preserve"> הקיימת</w:t>
+      </w:r>
+      <w:r>
+        <w:rPr>
+          <w:rFonts w:ascii="Heebo" w:hAnsi="Heebo" w:cs="Heebo"/>
+          <w:sz w:val="24"/>
+          <w:szCs w:val="24"/>
+          <w:rtl/>
+        </w:rPr>
+        <w:t xml:space="preserve"> בסביבת העבודה המאפשרת לנו </w:t>
+      </w:r>
+      <w:r>
+        <w:rPr>
+          <w:rFonts w:ascii="Heebo" w:hAnsi="Heebo" w:cs="Heebo" w:hint="cs"/>
+          <w:sz w:val="24"/>
+          <w:szCs w:val="24"/>
+          <w:rtl/>
+        </w:rPr>
+        <w:t>ל</w:t>
+      </w:r>
+      <w:r>
+        <w:rPr>
+          <w:rFonts w:ascii="Heebo" w:hAnsi="Heebo" w:cs="Heebo" w:hint="cs"/>
+          <w:sz w:val="24"/>
+          <w:szCs w:val="24"/>
+          <w:rtl/>
+        </w:rPr>
+        <w:t>בצע מעקב</w:t>
+      </w:r>
+      <w:r>
+        <w:rPr>
+          <w:rFonts w:ascii="Heebo" w:hAnsi="Heebo" w:cs="Heebo"/>
+          <w:sz w:val="24"/>
+          <w:szCs w:val="24"/>
+          <w:rtl/>
+        </w:rPr>
+        <w:t xml:space="preserve"> אחר </w:t>
+      </w:r>
+      <w:r>
+        <w:rPr>
+          <w:rFonts w:ascii="Heebo" w:hAnsi="Heebo" w:cs="Heebo" w:hint="cs"/>
+          <w:sz w:val="24"/>
+          <w:szCs w:val="24"/>
+          <w:rtl/>
+        </w:rPr>
+        <w:t xml:space="preserve">תמונת המצב של האלגוריתם בכל </w:t>
+      </w:r>
+      <w:r>
+        <w:rPr>
+          <w:rFonts w:ascii="Heebo" w:hAnsi="Heebo" w:cs="Heebo" w:hint="cs"/>
+          <w:sz w:val="24"/>
+          <w:szCs w:val="24"/>
+          <w:rtl/>
+        </w:rPr>
+        <w:t>קטע נתון - נעקוב אחר</w:t>
+      </w:r>
+      <w:r>
+        <w:rPr>
+          <w:rFonts w:ascii="Heebo" w:hAnsi="Heebo" w:cs="Heebo" w:hint="cs"/>
+          <w:sz w:val="24"/>
+          <w:szCs w:val="24"/>
+          <w:rtl/>
+        </w:rPr>
+        <w:t xml:space="preserve"> סטטוס וערכים של משתנים, לאחר כל פעולת קוד.</w:t>
+      </w:r>
     </w:p>
     <w:p>
       <w:pPr>
@@ -2046,7 +2383,6 @@
           <w:rFonts w:ascii="Heebo" w:hAnsi="Heebo" w:cs="Heebo"/>
           <w:sz w:val="24"/>
           <w:szCs w:val="24"/>
-          <w:rtl/>
         </w:rPr>
       </w:pPr>
       <w:r>
@@ -2058,164 +2394,56 @@
           <w:szCs w:val="24"/>
           <w:rtl/>
         </w:rPr>
-        <w:t>שימוש ב</w:t>
-      </w:r>
-      <w:r>
-        <w:rPr>
-          <w:rFonts w:ascii="Heebo" w:hAnsi="Heebo" w:cs="Heebo"/>
-          <w:b/>
-          <w:bCs/>
-          <w:sz w:val="24"/>
-          <w:szCs w:val="24"/>
-        </w:rPr>
-        <w:t>debug</w:t>
-      </w:r>
-      <w:r>
-        <w:rPr>
-          <w:rFonts w:ascii="Heebo" w:hAnsi="Heebo" w:cs="Heebo"/>
-          <w:sz w:val="24"/>
-          <w:szCs w:val="24"/>
-          <w:rtl/>
-        </w:rPr>
-        <w:t xml:space="preserve"> – יכולת</w:t>
-      </w:r>
-      <w:r>
-        <w:rPr>
-          <w:rFonts w:ascii="Heebo" w:hAnsi="Heebo" w:cs="Heebo" w:hint="cs"/>
-          <w:sz w:val="24"/>
-          <w:szCs w:val="24"/>
-          <w:rtl/>
-        </w:rPr>
-        <w:t xml:space="preserve"> הקיימת</w:t>
-      </w:r>
-      <w:r>
-        <w:rPr>
-          <w:rFonts w:ascii="Heebo" w:hAnsi="Heebo" w:cs="Heebo"/>
-          <w:sz w:val="24"/>
-          <w:szCs w:val="24"/>
-          <w:rtl/>
-        </w:rPr>
-        <w:t xml:space="preserve"> בסביבת העבודה המאפשרת לנו </w:t>
-      </w:r>
-      <w:r>
-        <w:rPr>
-          <w:rFonts w:ascii="Heebo" w:hAnsi="Heebo" w:cs="Heebo" w:hint="cs"/>
-          <w:sz w:val="24"/>
-          <w:szCs w:val="24"/>
-          <w:rtl/>
-        </w:rPr>
-        <w:t>ל</w:t>
-      </w:r>
-      <w:r>
-        <w:rPr>
-          <w:rFonts w:ascii="Heebo" w:hAnsi="Heebo" w:cs="Heebo" w:hint="cs"/>
-          <w:sz w:val="24"/>
-          <w:szCs w:val="24"/>
-          <w:rtl/>
-        </w:rPr>
-        <w:t>בצע מעקב</w:t>
-      </w:r>
-      <w:r>
-        <w:rPr>
-          <w:rFonts w:ascii="Heebo" w:hAnsi="Heebo" w:cs="Heebo"/>
-          <w:sz w:val="24"/>
-          <w:szCs w:val="24"/>
-          <w:rtl/>
-        </w:rPr>
-        <w:t xml:space="preserve"> אחר </w:t>
-      </w:r>
-      <w:r>
-        <w:rPr>
-          <w:rFonts w:ascii="Heebo" w:hAnsi="Heebo" w:cs="Heebo" w:hint="cs"/>
-          <w:sz w:val="24"/>
-          <w:szCs w:val="24"/>
-          <w:rtl/>
-        </w:rPr>
-        <w:t>תמונת המצב של האלגוריתם בכל מצב נתון.</w:t>
+        <w:t>טבלת מעקב</w:t>
+      </w:r>
+      <w:r>
+        <w:rPr>
+          <w:rFonts w:ascii="Heebo" w:hAnsi="Heebo" w:cs="Heebo"/>
+          <w:sz w:val="24"/>
+          <w:szCs w:val="24"/>
+          <w:rtl/>
+        </w:rPr>
+        <w:t xml:space="preserve"> – טבלת מעקב היא טבלה בה </w:t>
+      </w:r>
+      <w:r>
+        <w:rPr>
+          <w:rFonts w:ascii="Heebo" w:hAnsi="Heebo" w:cs="Heebo" w:hint="cs"/>
+          <w:sz w:val="24"/>
+          <w:szCs w:val="24"/>
+          <w:rtl/>
+        </w:rPr>
+        <w:t xml:space="preserve">ניתן לעקוב </w:t>
+      </w:r>
+      <w:r>
+        <w:rPr>
+          <w:rFonts w:ascii="Heebo" w:hAnsi="Heebo" w:cs="Heebo" w:hint="cs"/>
+          <w:sz w:val="24"/>
+          <w:szCs w:val="24"/>
+          <w:rtl/>
+        </w:rPr>
+        <w:t>אחר</w:t>
+      </w:r>
+      <w:r>
+        <w:rPr>
+          <w:rFonts w:ascii="Heebo" w:hAnsi="Heebo" w:cs="Heebo" w:hint="cs"/>
+          <w:sz w:val="24"/>
+          <w:szCs w:val="24"/>
+          <w:rtl/>
+        </w:rPr>
+        <w:t xml:space="preserve"> מצב נתון באלגוריתם. לעומת דיבאג, טבלת המעקב תתבצע בצורה ידנית. </w:t>
       </w:r>
     </w:p>
     <w:p>
       <w:pPr>
         <w:pStyle w:val="a6"/>
-        <w:numPr>
-          <w:ilvl w:val="0"/>
-          <w:numId w:val="3"/>
-        </w:numPr>
         <w:bidi/>
         <w:rPr>
-          <w:rFonts w:ascii="Heebo" w:hAnsi="Heebo" w:cs="Heebo"/>
-          <w:sz w:val="24"/>
-          <w:szCs w:val="24"/>
-          <w:rtl/>
-        </w:rPr>
-      </w:pPr>
-      <w:r>
-        <w:rPr>
-          <w:rFonts w:ascii="Heebo" w:hAnsi="Heebo" w:cs="Heebo"/>
-          <w:b/>
-          <w:bCs/>
-          <w:sz w:val="24"/>
-          <w:szCs w:val="24"/>
-          <w:rtl/>
-        </w:rPr>
-        <w:t>טבלת מעקב</w:t>
-      </w:r>
-      <w:r>
-        <w:rPr>
-          <w:rFonts w:ascii="Heebo" w:hAnsi="Heebo" w:cs="Heebo"/>
-          <w:sz w:val="24"/>
-          <w:szCs w:val="24"/>
-          <w:rtl/>
-        </w:rPr>
-        <w:t xml:space="preserve"> – טבלת מעקב היא טבלה ידנית, בה </w:t>
-      </w:r>
-      <w:r>
-        <w:rPr>
-          <w:rFonts w:ascii="Heebo" w:hAnsi="Heebo" w:cs="Heebo" w:hint="cs"/>
-          <w:sz w:val="24"/>
-          <w:szCs w:val="24"/>
-          <w:rtl/>
-        </w:rPr>
-        <w:t xml:space="preserve">ניתן לעקוב </w:t>
-      </w:r>
-      <w:r>
-        <w:rPr>
-          <w:rFonts w:ascii="Heebo" w:hAnsi="Heebo" w:cs="Heebo" w:hint="cs"/>
-          <w:sz w:val="24"/>
-          <w:szCs w:val="24"/>
-          <w:rtl/>
-        </w:rPr>
-        <w:t>אחר</w:t>
-      </w:r>
-      <w:r>
-        <w:rPr>
-          <w:rFonts w:ascii="Heebo" w:hAnsi="Heebo" w:cs="Heebo" w:hint="cs"/>
-          <w:sz w:val="24"/>
-          <w:szCs w:val="24"/>
-          <w:rtl/>
-        </w:rPr>
-        <w:t xml:space="preserve"> מצב נתון באלגוריתם, בדומה </w:t>
-      </w:r>
-      <w:proofErr w:type="spellStart"/>
-      <w:r>
-        <w:rPr>
-          <w:rFonts w:ascii="Heebo" w:hAnsi="Heebo" w:cs="Heebo" w:hint="cs"/>
-          <w:sz w:val="24"/>
-          <w:szCs w:val="24"/>
-          <w:rtl/>
-        </w:rPr>
-        <w:t>לדיבאג</w:t>
-      </w:r>
-      <w:proofErr w:type="spellEnd"/>
-      <w:r>
-        <w:rPr>
-          <w:rFonts w:ascii="Heebo" w:hAnsi="Heebo" w:cs="Heebo" w:hint="cs"/>
-          <w:sz w:val="24"/>
-          <w:szCs w:val="24"/>
-          <w:rtl/>
-        </w:rPr>
-        <w:t>, המתבצע בצורה ידנית על ידינו.</w:t>
-      </w:r>
+          <w:rFonts w:ascii="Heebo" w:hAnsi="Heebo" w:cs="Heebo" w:hint="cs"/>
+          <w:sz w:val="24"/>
+          <w:szCs w:val="24"/>
+          <w:rtl/>
+        </w:rPr>
+      </w:pPr>
       <w:r>
         <w:rPr>
           <w:rFonts w:ascii="Heebo" w:hAnsi="Heebo" w:cs="Heebo"/>
@@ -2225,41 +2453,6 @@
         </w:rPr>
         <w:br/>
       </w:r>
-      <w:proofErr w:type="spellStart"/>
-      <w:r>
-        <w:rPr>
-          <w:rFonts w:ascii="Heebo" w:hAnsi="Heebo" w:cs="Heebo" w:hint="cs"/>
-          <w:sz w:val="24"/>
-          <w:szCs w:val="24"/>
-          <w:rtl/>
-        </w:rPr>
-        <w:t>דיבאג</w:t>
-      </w:r>
-      <w:proofErr w:type="spellEnd"/>
-      <w:r>
-        <w:rPr>
-          <w:rFonts w:ascii="Heebo" w:hAnsi="Heebo" w:cs="Heebo" w:hint="cs"/>
-          <w:sz w:val="24"/>
-          <w:szCs w:val="24"/>
-          <w:rtl/>
-        </w:rPr>
-        <w:t xml:space="preserve"> מתבצע באמצעות מעקב אחר סטטוס וערכים של משתנים, לאחר כל פעולת קוד.</w:t>
-      </w:r>
-    </w:p>
-    <w:p>
-      <w:pPr>
-        <w:numPr>
-          <w:ilvl w:val="0"/>
-          <w:numId w:val="1"/>
-        </w:numPr>
-        <w:bidi/>
-        <w:rPr>
-          <w:rFonts w:ascii="Heebo" w:hAnsi="Heebo" w:cs="Heebo"/>
-          <w:sz w:val="24"/>
-          <w:szCs w:val="24"/>
-          <w:rtl/>
-        </w:rPr>
-      </w:pPr>
       <w:r>
         <w:rPr>
           <w:rFonts w:ascii="Heebo" w:hAnsi="Heebo" w:cs="Heebo"/>
@@ -2268,6 +2461,41 @@
           <w:rtl/>
         </w:rPr>
         <w:t>דוגמה לטבלת מעקב</w:t>
+      </w:r>
+      <w:r>
+        <w:rPr>
+          <w:rFonts w:ascii="Heebo" w:hAnsi="Heebo" w:cs="Heebo" w:hint="cs"/>
+          <w:sz w:val="24"/>
+          <w:szCs w:val="24"/>
+          <w:rtl/>
+        </w:rPr>
+        <w:t xml:space="preserve"> : בטבלת מעקב, נדאג לתעד את ערך המשתנים לאחר כל פקודה. לדוגמה, לאחר פקודה 1 המשתנה </w:t>
+      </w:r>
+      <w:r>
+        <w:rPr>
+          <w:rFonts w:ascii="Heebo" w:hAnsi="Heebo" w:cs="Heebo"/>
+          <w:sz w:val="24"/>
+          <w:szCs w:val="24"/>
+        </w:rPr>
+        <w:t>sum</w:t>
+      </w:r>
+      <w:r>
+        <w:rPr>
+          <w:rFonts w:ascii="Heebo" w:hAnsi="Heebo" w:cs="Heebo" w:hint="cs"/>
+          <w:sz w:val="24"/>
+          <w:szCs w:val="24"/>
+          <w:rtl/>
+        </w:rPr>
+        <w:t xml:space="preserve"> יכיל את הערך 0, ולאחר פקודה 2 הוא יכיל את הערך 3 וכן הלאה. כך נוכ</w:t>
+      </w:r>
+      <w:r>
+        <w:rPr>
+          <w:rFonts w:ascii="Heebo" w:hAnsi="Heebo" w:cs="Heebo" w:hint="cs"/>
+          <w:sz w:val="24"/>
+          <w:szCs w:val="24"/>
+          <w:rtl/>
+        </w:rPr>
+        <w:t xml:space="preserve">ל לדעת מה הפלט של התוכנית שלנו (כלומר מהי התוצאה של הקוד שלנו) בכל פקודה. </w:t>
       </w:r>
     </w:p>
     <w:tbl>
@@ -2973,36 +3201,25 @@
           <w:szCs w:val="24"/>
           <w:rtl/>
         </w:rPr>
-        <w:t>אלו הכלים ה</w:t>
-      </w:r>
-      <w:r>
-        <w:rPr>
-          <w:rFonts w:ascii="Heebo" w:hAnsi="Heebo" w:cs="Heebo" w:hint="cs"/>
-          <w:sz w:val="24"/>
-          <w:szCs w:val="24"/>
-          <w:rtl/>
-        </w:rPr>
-        <w:t xml:space="preserve">בסיסיים ביותר לפיתוח תוכנה. בהמשך נרחיב יותר על כל נושא ונתחיל לכתוב </w:t>
-      </w:r>
-      <w:proofErr w:type="spellStart"/>
-      <w:r>
-        <w:rPr>
-          <w:rFonts w:ascii="Heebo" w:hAnsi="Heebo" w:cs="Heebo" w:hint="cs"/>
-          <w:sz w:val="24"/>
-          <w:szCs w:val="24"/>
-          <w:rtl/>
-        </w:rPr>
-        <w:t>תוכניות</w:t>
-      </w:r>
-      <w:proofErr w:type="spellEnd"/>
-      <w:r>
-        <w:rPr>
-          <w:rFonts w:ascii="Heebo" w:hAnsi="Heebo" w:cs="Heebo" w:hint="cs"/>
-          <w:sz w:val="24"/>
-          <w:szCs w:val="24"/>
-          <w:rtl/>
-        </w:rPr>
-        <w:t xml:space="preserve"> של ממש.</w:t>
+        <w:t>במסמך זה למדתם מעט על ה</w:t>
+      </w:r>
+      <w:r>
+        <w:rPr>
+          <w:rFonts w:ascii="Heebo" w:hAnsi="Heebo" w:cs="Heebo" w:hint="cs"/>
+          <w:sz w:val="24"/>
+          <w:szCs w:val="24"/>
+          <w:rtl/>
+        </w:rPr>
+        <w:t xml:space="preserve">כלים החשובים ביותר לפיתוח תוכנה. </w:t>
+      </w:r>
+      <w:r>
+        <w:rPr>
+          <w:rFonts w:ascii="Heebo" w:hAnsi="Heebo" w:cs="Heebo" w:hint="cs"/>
+          <w:sz w:val="24"/>
+          <w:szCs w:val="24"/>
+          <w:rtl/>
+        </w:rPr>
+        <w:t>בהמשך נרחיב יותר על כל נושא ונתחיל לכתוב תוכניות של ממש.</w:t>
       </w:r>
     </w:p>
     <w:p>
@@ -3016,8 +3233,6 @@
           <w:rtl/>
         </w:rPr>
       </w:pPr>
-      <w:bookmarkStart w:id="0" w:name="_GoBack"/>
-      <w:bookmarkEnd w:id="0"/>
       <w:r>
         <w:rPr>
           <w:rFonts w:ascii="Heebo" w:hAnsi="Heebo" w:cs="Heebo" w:hint="cs"/>
@@ -4209,6 +4424,34 @@
 </file>
 
 <file path=customXml/item1.xml><?xml version="1.0" encoding="utf-8"?>
+<p:properties xmlns:p="http://schemas.microsoft.com/office/2006/metadata/properties" xmlns:xsi="http://www.w3.org/2001/XMLSchema-instance" xmlns:pc="http://schemas.microsoft.com/office/infopath/2007/PartnerControls">
+  <documentManagement>
+    <SharedWithUsers xmlns="b2b6c244-0879-4373-a2cd-33a0b202d21e">
+      <UserInfo>
+        <DisplayName/>
+        <AccountId xsi:nil="true"/>
+        <AccountType/>
+      </UserInfo>
+    </SharedWithUsers>
+    <TaxCatchAll xmlns="b2b6c244-0879-4373-a2cd-33a0b202d21e" xsi:nil="true"/>
+    <lcf76f155ced4ddcb4097134ff3c332f xmlns="9a1d8fbb-d4d4-45e2-89af-b65e40285d04">
+      <Terms xmlns="http://schemas.microsoft.com/office/infopath/2007/PartnerControls"/>
+    </lcf76f155ced4ddcb4097134ff3c332f>
+    <_x05ea__x05d9__x05e7__x05d9__x05d9__x05d4__x05e1__x05d5__x05e4__x05d9__x05ea__x003f_ xmlns="9a1d8fbb-d4d4-45e2-89af-b65e40285d04">false</_x05ea__x05d9__x05e7__x05d9__x05d9__x05d4__x05e1__x05d5__x05e4__x05d9__x05ea__x003f_>
+  </documentManagement>
+</p:properties>
+</file>
+
+<file path=customXml/item2.xml><?xml version="1.0" encoding="utf-8"?>
+<?mso-contentType ?>
+<FormTemplates xmlns="http://schemas.microsoft.com/sharepoint/v3/contenttype/forms">
+  <Display>DocumentLibraryForm</Display>
+  <Edit>DocumentLibraryForm</Edit>
+  <New>DocumentLibraryForm</New>
+</FormTemplates>
+</file>
+
+<file path=customXml/item3.xml><?xml version="1.0" encoding="utf-8"?>
 <ct:contentTypeSchema xmlns:ct="http://schemas.microsoft.com/office/2006/metadata/contentType" xmlns:ma="http://schemas.microsoft.com/office/2006/metadata/properties/metaAttributes" ct:_="" ma:_="" ma:contentTypeName="Document" ma:contentTypeID="0x0101008030AD92F53AAB42B58779422DE28390" ma:contentTypeVersion="20" ma:contentTypeDescription="Create a new document." ma:contentTypeScope="" ma:versionID="2579b7a3889458455b4cd1a1c92dfb44">
   <xsd:schema xmlns:xsd="http://www.w3.org/2001/XMLSchema" xmlns:xs="http://www.w3.org/2001/XMLSchema" xmlns:p="http://schemas.microsoft.com/office/2006/metadata/properties" xmlns:ns2="9a1d8fbb-d4d4-45e2-89af-b65e40285d04" xmlns:ns3="b2b6c244-0879-4373-a2cd-33a0b202d21e" targetNamespace="http://schemas.microsoft.com/office/2006/metadata/properties" ma:root="true" ma:fieldsID="15358abedcd57ad186ab6003bb101ba3" ns2:_="" ns3:_="">
     <xsd:import namespace="9a1d8fbb-d4d4-45e2-89af-b65e40285d04"/>
@@ -4451,36 +4694,15 @@
 </ct:contentTypeSchema>
 </file>
 
-<file path=customXml/item2.xml><?xml version="1.0" encoding="utf-8"?>
-<?mso-contentType ?>
-<FormTemplates xmlns="http://schemas.microsoft.com/sharepoint/v3/contenttype/forms">
-  <Display>DocumentLibraryForm</Display>
-  <Edit>DocumentLibraryForm</Edit>
-  <New>DocumentLibraryForm</New>
-</FormTemplates>
-</file>
-
-<file path=customXml/item3.xml><?xml version="1.0" encoding="utf-8"?>
-<p:properties xmlns:p="http://schemas.microsoft.com/office/2006/metadata/properties" xmlns:xsi="http://www.w3.org/2001/XMLSchema-instance" xmlns:pc="http://schemas.microsoft.com/office/infopath/2007/PartnerControls">
-  <documentManagement>
-    <_x05ea__x05d9__x05e7__x05d9__x05d9__x05d4__x05e1__x05d5__x05e4__x05d9__x05ea__x003f_ xmlns="9a1d8fbb-d4d4-45e2-89af-b65e40285d04">false</_x05ea__x05d9__x05e7__x05d9__x05d9__x05d4__x05e1__x05d5__x05e4__x05d9__x05ea__x003f_>
-    <SharedWithUsers xmlns="b2b6c244-0879-4373-a2cd-33a0b202d21e">
-      <UserInfo>
-        <DisplayName/>
-        <AccountId xsi:nil="true"/>
-        <AccountType/>
-      </UserInfo>
-    </SharedWithUsers>
-    <TaxCatchAll xmlns="b2b6c244-0879-4373-a2cd-33a0b202d21e" xsi:nil="true"/>
-    <lcf76f155ced4ddcb4097134ff3c332f xmlns="9a1d8fbb-d4d4-45e2-89af-b65e40285d04">
-      <Terms xmlns="http://schemas.microsoft.com/office/infopath/2007/PartnerControls"/>
-    </lcf76f155ced4ddcb4097134ff3c332f>
-  </documentManagement>
-</p:properties>
-</file>
-
 <file path=customXml/itemProps1.xml><?xml version="1.0" encoding="utf-8"?>
-<ds:datastoreItem xmlns:ds="http://schemas.openxmlformats.org/officeDocument/2006/customXml" ds:itemID="{298F54B2-0498-4E56-A3B5-72F5F9F5CE57}"/>
+<ds:datastoreItem xmlns:ds="http://schemas.openxmlformats.org/officeDocument/2006/customXml" ds:itemID="{A3E76D99-5166-495C-9756-B794ECFDF54B}">
+  <ds:schemaRefs>
+    <ds:schemaRef ds:uri="http://schemas.microsoft.com/office/2006/metadata/properties"/>
+    <ds:schemaRef ds:uri="http://schemas.microsoft.com/office/infopath/2007/PartnerControls"/>
+    <ds:schemaRef ds:uri="9a1d8fbb-d4d4-45e2-89af-b65e40285d04"/>
+    <ds:schemaRef ds:uri="b2b6c244-0879-4373-a2cd-33a0b202d21e"/>
+  </ds:schemaRefs>
+</ds:datastoreItem>
 </file>
 
 <file path=customXml/itemProps2.xml><?xml version="1.0" encoding="utf-8"?>
@@ -4492,18 +4714,5 @@
 </file>
 
 <file path=customXml/itemProps3.xml><?xml version="1.0" encoding="utf-8"?>
-<ds:datastoreItem xmlns:ds="http://schemas.openxmlformats.org/officeDocument/2006/customXml" ds:itemID="{A3E76D99-5166-495C-9756-B794ECFDF54B}">
-  <ds:schemaRefs>
-    <ds:schemaRef ds:uri="762d7f5d-2a85-441c-8f32-7b93de445d04"/>
-    <ds:schemaRef ds:uri="http://purl.org/dc/dcmitype/"/>
-    <ds:schemaRef ds:uri="http://schemas.microsoft.com/office/infopath/2007/PartnerControls"/>
-    <ds:schemaRef ds:uri="http://schemas.microsoft.com/office/2006/documentManagement/types"/>
-    <ds:schemaRef ds:uri="http://purl.org/dc/elements/1.1/"/>
-    <ds:schemaRef ds:uri="http://schemas.microsoft.com/office/2006/metadata/properties"/>
-    <ds:schemaRef ds:uri="c821f74f-2858-4538-be69-1b02d1b83c4a"/>
-    <ds:schemaRef ds:uri="http://purl.org/dc/terms/"/>
-    <ds:schemaRef ds:uri="http://schemas.openxmlformats.org/package/2006/metadata/core-properties"/>
-    <ds:schemaRef ds:uri="http://www.w3.org/XML/1998/namespace"/>
-  </ds:schemaRefs>
-</ds:datastoreItem>
+<ds:datastoreItem xmlns:ds="http://schemas.openxmlformats.org/officeDocument/2006/customXml" ds:itemID="{A13BF7CC-E551-43D8-85E1-EC47492A01EB}"/>
 </file>
</xml_diff>